<commit_message>
Major Update Added:  -> Build script;  -> Documentation.
</commit_message>
<xml_diff>
--- a/Documentation/GoodChess_WiKi.docx
+++ b/Documentation/GoodChess_WiKi.docx
@@ -175,14 +175,10 @@
         <w:rPr>
           <w:rFonts w:ascii="Arial" w:hAnsi="Arial" w:cs="Arial"/>
         </w:rPr>
-        <w:t xml:space="preserve">Jocul de sah pe calculator are o istorie destul de vasta. </w:t>
-      </w:r>
-      <w:r>
-        <w:rPr>
-          <w:rFonts w:ascii="Arial" w:hAnsi="Arial" w:cs="Arial"/>
-        </w:rPr>
-        <w:t xml:space="preserve">La început, jocul calculatoarelor era modest, însă, cu timpul, ca urmare a creşterii performanţelor calculatoarelor, dar şi a muncii asidue a unor echipe de programatori renumiţi, programele de şah au început să joace la fel de bine ca maeştrii de şah. </w:t>
-      </w:r>
+        <w:t xml:space="preserve">Jocul de sah pe calculator are o istorie destul de vasta. La început, jocul calculatoarelor era modest, însă, cu timpul, ca urmare a creşterii performanţelor calculatoarelor, dar şi a muncii asidue a unor echipe de programatori renumiţi, programele de şah au început să joace la fel de bine ca maeştrii de şah. </w:t>
+      </w:r>
+      <w:bookmarkStart w:id="0" w:name="_GoBack"/>
+      <w:bookmarkEnd w:id="0"/>
     </w:p>
     <w:p>
       <w:pPr>
@@ -195,7 +191,21 @@
         <w:rPr>
           <w:rFonts w:ascii="Arial" w:hAnsi="Arial" w:cs="Arial"/>
         </w:rPr>
-        <w:t xml:space="preserve">După anul 2000, a apărut şi minunea, s-a putut crea un program de şah (BLUE DEPTH - rulat pe un supercomputer care făcea miliarde de mutări pe secundă) să bată, în premieră pe Kasparov, campion mondial de şah </w:t>
+        <w:t xml:space="preserve">După anul 2000, </w:t>
+      </w:r>
+      <w:proofErr w:type="gramStart"/>
+      <w:r>
+        <w:rPr>
+          <w:rFonts w:ascii="Arial" w:hAnsi="Arial" w:cs="Arial"/>
+        </w:rPr>
+        <w:t>a</w:t>
+      </w:r>
+      <w:proofErr w:type="gramEnd"/>
+      <w:r>
+        <w:rPr>
+          <w:rFonts w:ascii="Arial" w:hAnsi="Arial" w:cs="Arial"/>
+        </w:rPr>
+        <w:t xml:space="preserve"> apărut şi minunea, s-a putut crea un program de şah (BLUE DEPTH - rulat pe un supercomputer care făcea miliarde de mutări pe secundă) să bată, în premieră pe Kasparov, campion mondial de şah </w:t>
       </w:r>
       <w:r>
         <w:rPr>
@@ -225,18 +235,34 @@
           <w:noProof/>
         </w:rPr>
         <w:drawing>
-          <wp:anchor distT="0" distB="0" distL="114300" distR="114300" simplePos="0" relativeHeight="251658240" behindDoc="0" locked="0" layoutInCell="1" allowOverlap="1" wp14:anchorId="37B26D22" wp14:editId="53BB8E91">
+          <wp:anchor distT="0" distB="0" distL="114300" distR="114300" simplePos="0" relativeHeight="251669504" behindDoc="1" locked="0" layoutInCell="1" allowOverlap="1" wp14:anchorId="3549D2A5" wp14:editId="78D59DD4">
             <wp:simplePos x="0" y="0"/>
-            <wp:positionH relativeFrom="page">
-              <wp:posOffset>4603226</wp:posOffset>
+            <wp:positionH relativeFrom="margin">
+              <wp:align>right</wp:align>
             </wp:positionH>
             <wp:positionV relativeFrom="paragraph">
-              <wp:posOffset>8890</wp:posOffset>
+              <wp:posOffset>20792</wp:posOffset>
             </wp:positionV>
-            <wp:extent cx="2662555" cy="3625215"/>
-            <wp:effectExtent l="0" t="0" r="4445" b="0"/>
-            <wp:wrapSquare wrapText="bothSides"/>
-            <wp:docPr id="2" name="Picture 2"/>
+            <wp:extent cx="2969412" cy="4046018"/>
+            <wp:effectExtent l="0" t="0" r="2540" b="0"/>
+            <wp:wrapTight wrapText="bothSides">
+              <wp:wrapPolygon edited="0">
+                <wp:start x="970" y="203"/>
+                <wp:lineTo x="416" y="814"/>
+                <wp:lineTo x="139" y="1424"/>
+                <wp:lineTo x="139" y="20240"/>
+                <wp:lineTo x="693" y="21054"/>
+                <wp:lineTo x="970" y="21258"/>
+                <wp:lineTo x="20510" y="21258"/>
+                <wp:lineTo x="20787" y="21054"/>
+                <wp:lineTo x="21341" y="20240"/>
+                <wp:lineTo x="21480" y="1526"/>
+                <wp:lineTo x="21064" y="814"/>
+                <wp:lineTo x="20510" y="203"/>
+                <wp:lineTo x="970" y="203"/>
+              </wp:wrapPolygon>
+            </wp:wrapTight>
+            <wp:docPr id="12" name="Picture 12"/>
             <wp:cNvGraphicFramePr>
               <a:graphicFrameLocks xmlns:a="http://schemas.openxmlformats.org/drawingml/2006/main" noChangeAspect="1"/>
             </wp:cNvGraphicFramePr>
@@ -244,7 +270,7 @@
               <a:graphicData uri="http://schemas.openxmlformats.org/drawingml/2006/picture">
                 <pic:pic xmlns:pic="http://schemas.openxmlformats.org/drawingml/2006/picture">
                   <pic:nvPicPr>
-                    <pic:cNvPr id="0" name="Picture 2"/>
+                    <pic:cNvPr id="0" name="Picture 1"/>
                     <pic:cNvPicPr>
                       <a:picLocks noChangeAspect="1" noChangeArrowheads="1"/>
                     </pic:cNvPicPr>
@@ -265,7 +291,7 @@
                   <pic:spPr bwMode="auto">
                     <a:xfrm>
                       <a:off x="0" y="0"/>
-                      <a:ext cx="2662555" cy="3625215"/>
+                      <a:ext cx="2969412" cy="4046018"/>
                     </a:xfrm>
                     <a:prstGeom prst="rect">
                       <a:avLst/>
@@ -278,10 +304,10 @@
                 </pic:pic>
               </a:graphicData>
             </a:graphic>
-            <wp14:sizeRelH relativeFrom="margin">
+            <wp14:sizeRelH relativeFrom="page">
               <wp14:pctWidth>0</wp14:pctWidth>
             </wp14:sizeRelH>
-            <wp14:sizeRelV relativeFrom="margin">
+            <wp14:sizeRelV relativeFrom="page">
               <wp14:pctHeight>0</wp14:pctHeight>
             </wp14:sizeRelV>
           </wp:anchor>
@@ -310,20 +336,35 @@
     <w:p>
       <w:pPr>
         <w:pStyle w:val="Heading1"/>
-      </w:pPr>
-      <w:r>
+        <w:rPr>
+          <w:rFonts w:cs="Arial"/>
+        </w:rPr>
+      </w:pPr>
+      <w:r>
+        <w:rPr>
+          <w:rFonts w:cs="Arial"/>
+        </w:rPr>
         <w:lastRenderedPageBreak/>
         <w:t>Descrierea limbajului de programare folosit</w:t>
       </w:r>
     </w:p>
-    <w:p/>
-    <w:p>
-      <w:pPr>
-        <w:rPr>
-          <w:rFonts w:ascii="Arial" w:hAnsi="Arial" w:cs="Arial"/>
-        </w:rPr>
-      </w:pPr>
-      <w:r>
+    <w:p>
+      <w:pPr>
+        <w:rPr>
+          <w:rFonts w:ascii="Arial" w:hAnsi="Arial" w:cs="Arial"/>
+        </w:rPr>
+      </w:pPr>
+    </w:p>
+    <w:p>
+      <w:pPr>
+        <w:rPr>
+          <w:rFonts w:ascii="Arial" w:hAnsi="Arial" w:cs="Arial"/>
+        </w:rPr>
+      </w:pPr>
+      <w:r>
+        <w:rPr>
+          <w:rFonts w:ascii="Arial" w:hAnsi="Arial" w:cs="Arial"/>
+        </w:rPr>
         <w:tab/>
       </w:r>
       <w:r>
@@ -409,12 +450,28 @@
       <w:pPr>
         <w:pStyle w:val="Heading2"/>
         <w:ind w:firstLine="720"/>
-      </w:pPr>
-      <w:r>
+        <w:rPr>
+          <w:rFonts w:cs="Arial"/>
+          <w:b/>
+          <w:bCs/>
+        </w:rPr>
+      </w:pPr>
+      <w:r>
+        <w:rPr>
+          <w:rFonts w:cs="Arial"/>
+          <w:b/>
+          <w:bCs/>
+        </w:rPr>
         <w:t>Notiunile de baza in Python</w:t>
       </w:r>
     </w:p>
-    <w:p/>
+    <w:p>
+      <w:pPr>
+        <w:rPr>
+          <w:rFonts w:ascii="Arial" w:hAnsi="Arial" w:cs="Arial"/>
+        </w:rPr>
+      </w:pPr>
+    </w:p>
     <w:p>
       <w:pPr>
         <w:ind w:left="720" w:firstLine="720"/>
@@ -485,20 +542,57 @@
           <w:sz w:val="24"/>
           <w:szCs w:val="24"/>
         </w:rPr>
-        <w:t>În Python nu este necesară folosirea de ; la sfârșitul unei instrucțiuni. Folosim o linie pentru fiecare instrucțiune. În cazul în care dorim să scriem mai multe instrucțiuni pe aceeași linie, putem folosi ; ca în exemplu:</w:t>
-      </w:r>
-    </w:p>
-    <w:p>
-      <w:pPr>
-        <w:ind w:left="720" w:firstLine="720"/>
-        <w:rPr>
-          <w:rFonts w:ascii="Times New Roman" w:eastAsia="Times New Roman" w:hAnsi="Times New Roman" w:cs="Times New Roman"/>
+        <w:t xml:space="preserve">În Python nu este necesară folosirea </w:t>
+      </w:r>
+      <w:proofErr w:type="gramStart"/>
+      <w:r>
+        <w:rPr>
+          <w:rFonts w:ascii="Arial" w:eastAsia="Times New Roman" w:hAnsi="Arial" w:cs="Arial"/>
           <w:sz w:val="24"/>
           <w:szCs w:val="24"/>
         </w:rPr>
-      </w:pPr>
-      <w:r>
-        <w:rPr>
+        <w:t>de ;</w:t>
+      </w:r>
+      <w:proofErr w:type="gramEnd"/>
+      <w:r>
+        <w:rPr>
+          <w:rFonts w:ascii="Arial" w:eastAsia="Times New Roman" w:hAnsi="Arial" w:cs="Arial"/>
+          <w:sz w:val="24"/>
+          <w:szCs w:val="24"/>
+        </w:rPr>
+        <w:t xml:space="preserve"> la sfârșitul unei instrucțiuni. Folosim o linie pentru fiecare instrucțiune. În cazul în care dorim să scriem mai multe instrucțiuni pe aceeași linie, putem </w:t>
+      </w:r>
+      <w:proofErr w:type="gramStart"/>
+      <w:r>
+        <w:rPr>
+          <w:rFonts w:ascii="Arial" w:eastAsia="Times New Roman" w:hAnsi="Arial" w:cs="Arial"/>
+          <w:sz w:val="24"/>
+          <w:szCs w:val="24"/>
+        </w:rPr>
+        <w:t>folosi ;</w:t>
+      </w:r>
+      <w:proofErr w:type="gramEnd"/>
+      <w:r>
+        <w:rPr>
+          <w:rFonts w:ascii="Arial" w:eastAsia="Times New Roman" w:hAnsi="Arial" w:cs="Arial"/>
+          <w:sz w:val="24"/>
+          <w:szCs w:val="24"/>
+        </w:rPr>
+        <w:t xml:space="preserve"> ca în exemplu:</w:t>
+      </w:r>
+    </w:p>
+    <w:p>
+      <w:pPr>
+        <w:ind w:left="720" w:firstLine="720"/>
+        <w:rPr>
+          <w:rFonts w:ascii="Arial" w:eastAsia="Times New Roman" w:hAnsi="Arial" w:cs="Arial"/>
+          <w:sz w:val="24"/>
+          <w:szCs w:val="24"/>
+        </w:rPr>
+      </w:pPr>
+      <w:r>
+        <w:rPr>
+          <w:rFonts w:ascii="Arial" w:hAnsi="Arial" w:cs="Arial"/>
           <w:noProof/>
         </w:rPr>
         <w:drawing>
@@ -559,14 +653,20 @@
       </w:r>
       <w:r>
         <w:rPr>
-          <w:rFonts w:ascii="Times New Roman" w:eastAsia="Times New Roman" w:hAnsi="Times New Roman" w:cs="Times New Roman"/>
+          <w:rFonts w:ascii="Arial" w:eastAsia="Times New Roman" w:hAnsi="Arial" w:cs="Arial"/>
           <w:sz w:val="24"/>
           <w:szCs w:val="24"/>
         </w:rPr>
         <w:t>Python este un limbaj dinamic și nu lucrăm direct cu tipuri. Ele există, 2 este în continuare int, dar programatorul nu trebuie să specifice acest lucru.</w:t>
       </w:r>
     </w:p>
-    <w:p/>
+    <w:p>
+      <w:pPr>
+        <w:rPr>
+          <w:rFonts w:ascii="Arial" w:hAnsi="Arial" w:cs="Arial"/>
+        </w:rPr>
+      </w:pPr>
+    </w:p>
     <w:p>
       <w:pPr>
         <w:rPr>
@@ -576,10 +676,16 @@
         </w:rPr>
       </w:pPr>
       <w:r>
+        <w:rPr>
+          <w:rFonts w:ascii="Arial" w:hAnsi="Arial" w:cs="Arial"/>
+        </w:rPr>
         <w:lastRenderedPageBreak/>
         <w:tab/>
       </w:r>
       <w:r>
+        <w:rPr>
+          <w:rFonts w:ascii="Arial" w:hAnsi="Arial" w:cs="Arial"/>
+        </w:rPr>
         <w:tab/>
       </w:r>
       <w:r>
@@ -588,15 +694,7 @@
           <w:b/>
           <w:bCs/>
         </w:rPr>
-        <w:t>Operatori aritmetici</w:t>
-      </w:r>
-      <w:r>
-        <w:rPr>
-          <w:rFonts w:ascii="Arial" w:hAnsi="Arial" w:cs="Arial"/>
-          <w:b/>
-          <w:bCs/>
-        </w:rPr>
-        <w:t>:</w:t>
+        <w:t>Operatori aritmetici:</w:t>
       </w:r>
     </w:p>
     <w:p>
@@ -780,15 +878,7 @@
           <w:b/>
           <w:bCs/>
         </w:rPr>
-        <w:t>Operatori de comparare</w:t>
-      </w:r>
-      <w:r>
-        <w:rPr>
-          <w:rFonts w:ascii="Arial" w:hAnsi="Arial" w:cs="Arial"/>
-          <w:b/>
-          <w:bCs/>
-        </w:rPr>
-        <w:t>:</w:t>
+        <w:t>Operatori de comparare:</w:t>
       </w:r>
     </w:p>
     <w:p>
@@ -812,7 +902,33 @@
         <w:rPr>
           <w:rFonts w:ascii="Arial" w:hAnsi="Arial" w:cs="Arial"/>
         </w:rPr>
-        <w:t>Similar cu alte limbaje, aceștia sunt: ==, !=, &lt;&gt;, &lt;, &gt;, &lt;=, &gt;=.</w:t>
+        <w:t xml:space="preserve">Similar cu alte limbaje, aceștia sunt: </w:t>
+      </w:r>
+      <w:r>
+        <w:rPr>
+          <w:rFonts w:ascii="Arial" w:hAnsi="Arial" w:cs="Arial"/>
+          <w:i/>
+          <w:iCs/>
+        </w:rPr>
+        <w:t>==</w:t>
+      </w:r>
+      <w:proofErr w:type="gramStart"/>
+      <w:r>
+        <w:rPr>
+          <w:rFonts w:ascii="Arial" w:hAnsi="Arial" w:cs="Arial"/>
+          <w:i/>
+          <w:iCs/>
+        </w:rPr>
+        <w:t>, !</w:t>
+      </w:r>
+      <w:proofErr w:type="gramEnd"/>
+      <w:r>
+        <w:rPr>
+          <w:rFonts w:ascii="Arial" w:hAnsi="Arial" w:cs="Arial"/>
+          <w:i/>
+          <w:iCs/>
+        </w:rPr>
+        <w:t>=, &lt;&gt;, &lt;, &gt;, &lt;=, &gt;=.</w:t>
       </w:r>
     </w:p>
     <w:p>
@@ -1094,6 +1210,7 @@
       </w:pPr>
       <w:r>
         <w:rPr>
+          <w:rFonts w:ascii="Arial" w:hAnsi="Arial" w:cs="Arial"/>
           <w:noProof/>
         </w:rPr>
         <w:drawing>
@@ -1154,6 +1271,7 @@
       </w:r>
       <w:r>
         <w:rPr>
+          <w:rFonts w:ascii="Arial" w:hAnsi="Arial" w:cs="Arial"/>
           <w:noProof/>
         </w:rPr>
         <w:t xml:space="preserve"> </w:t>
@@ -1212,10 +1330,9 @@
           <w:rFonts w:ascii="Arial" w:hAnsi="Arial" w:cs="Arial"/>
         </w:rPr>
       </w:pPr>
-      <w:bookmarkStart w:id="0" w:name="_GoBack"/>
-      <w:bookmarkEnd w:id="0"/>
-      <w:r>
-        <w:rPr>
+      <w:r>
+        <w:rPr>
+          <w:rFonts w:ascii="Arial" w:hAnsi="Arial" w:cs="Arial"/>
           <w:noProof/>
         </w:rPr>
         <w:drawing>
@@ -1275,7 +1392,850 @@
         </w:drawing>
       </w:r>
     </w:p>
+    <w:p>
+      <w:pPr>
+        <w:pStyle w:val="Heading2"/>
+        <w:ind w:left="720"/>
+        <w:rPr>
+          <w:rFonts w:cs="Arial"/>
+        </w:rPr>
+      </w:pPr>
+      <w:r>
+        <w:rPr>
+          <w:rFonts w:cs="Arial"/>
+        </w:rPr>
+        <w:lastRenderedPageBreak/>
+        <w:t>Tipuri de instrucţiuni</w:t>
+      </w:r>
+    </w:p>
+    <w:p>
+      <w:pPr>
+        <w:rPr>
+          <w:rFonts w:ascii="Arial" w:hAnsi="Arial" w:cs="Arial"/>
+        </w:rPr>
+      </w:pPr>
+    </w:p>
+    <w:p>
+      <w:pPr>
+        <w:pStyle w:val="Heading3"/>
+        <w:ind w:left="1440"/>
+        <w:rPr>
+          <w:rFonts w:ascii="Arial" w:hAnsi="Arial" w:cs="Arial"/>
+          <w:b/>
+          <w:bCs/>
+        </w:rPr>
+      </w:pPr>
+      <w:r>
+        <w:rPr>
+          <w:rFonts w:ascii="Arial" w:hAnsi="Arial" w:cs="Arial"/>
+          <w:b/>
+          <w:bCs/>
+        </w:rPr>
+        <w:t>Condiționale</w:t>
+      </w:r>
+    </w:p>
+    <w:p>
+      <w:pPr>
+        <w:pStyle w:val="NormalWeb"/>
+        <w:ind w:left="2160" w:firstLine="720"/>
+        <w:rPr>
+          <w:rFonts w:ascii="Arial" w:hAnsi="Arial" w:cs="Arial"/>
+          <w:sz w:val="22"/>
+          <w:szCs w:val="22"/>
+        </w:rPr>
+      </w:pPr>
+      <w:r>
+        <w:rPr>
+          <w:rFonts w:ascii="Arial" w:hAnsi="Arial" w:cs="Arial"/>
+          <w:noProof/>
+        </w:rPr>
+        <w:drawing>
+          <wp:anchor distT="0" distB="0" distL="114300" distR="114300" simplePos="0" relativeHeight="251663360" behindDoc="0" locked="0" layoutInCell="1" allowOverlap="1" wp14:anchorId="79C2326A" wp14:editId="016F55D8">
+            <wp:simplePos x="0" y="0"/>
+            <wp:positionH relativeFrom="margin">
+              <wp:align>left</wp:align>
+            </wp:positionH>
+            <wp:positionV relativeFrom="paragraph">
+              <wp:posOffset>595955</wp:posOffset>
+            </wp:positionV>
+            <wp:extent cx="1983105" cy="1083945"/>
+            <wp:effectExtent l="0" t="0" r="0" b="1905"/>
+            <wp:wrapSquare wrapText="bothSides"/>
+            <wp:docPr id="6" name="Picture 6"/>
+            <wp:cNvGraphicFramePr>
+              <a:graphicFrameLocks xmlns:a="http://schemas.openxmlformats.org/drawingml/2006/main" noChangeAspect="1"/>
+            </wp:cNvGraphicFramePr>
+            <a:graphic xmlns:a="http://schemas.openxmlformats.org/drawingml/2006/main">
+              <a:graphicData uri="http://schemas.openxmlformats.org/drawingml/2006/picture">
+                <pic:pic xmlns:pic="http://schemas.openxmlformats.org/drawingml/2006/picture">
+                  <pic:nvPicPr>
+                    <pic:cNvPr id="1" name=""/>
+                    <pic:cNvPicPr/>
+                  </pic:nvPicPr>
+                  <pic:blipFill>
+                    <a:blip r:embed="rId11" cstate="print">
+                      <a:extLst>
+                        <a:ext uri="{28A0092B-C50C-407E-A947-70E740481C1C}">
+                          <a14:useLocalDpi xmlns:a14="http://schemas.microsoft.com/office/drawing/2010/main" val="0"/>
+                        </a:ext>
+                      </a:extLst>
+                    </a:blip>
+                    <a:stretch>
+                      <a:fillRect/>
+                    </a:stretch>
+                  </pic:blipFill>
+                  <pic:spPr>
+                    <a:xfrm>
+                      <a:off x="0" y="0"/>
+                      <a:ext cx="2037260" cy="1113933"/>
+                    </a:xfrm>
+                    <a:prstGeom prst="rect">
+                      <a:avLst/>
+                    </a:prstGeom>
+                  </pic:spPr>
+                </pic:pic>
+              </a:graphicData>
+            </a:graphic>
+            <wp14:sizeRelH relativeFrom="page">
+              <wp14:pctWidth>0</wp14:pctWidth>
+            </wp14:sizeRelH>
+            <wp14:sizeRelV relativeFrom="page">
+              <wp14:pctHeight>0</wp14:pctHeight>
+            </wp14:sizeRelV>
+          </wp:anchor>
+        </w:drawing>
+      </w:r>
+      <w:r>
+        <w:rPr>
+          <w:rFonts w:ascii="Arial" w:hAnsi="Arial" w:cs="Arial"/>
+          <w:sz w:val="22"/>
+          <w:szCs w:val="22"/>
+        </w:rPr>
+        <w:t>Condiționalele sunt expresii care întorc o valoare A sau o valoare B în funcție de valoarea de adevăr a unei expresii. Precum în majoritatea limbajelor de programare, și în Python există structura if/else.</w:t>
+      </w:r>
+      <w:r>
+        <w:rPr>
+          <w:rFonts w:ascii="Arial" w:hAnsi="Arial" w:cs="Arial"/>
+          <w:noProof/>
+        </w:rPr>
+        <w:t xml:space="preserve"> </w:t>
+      </w:r>
+    </w:p>
+    <w:p>
+      <w:pPr>
+        <w:rPr>
+          <w:rFonts w:ascii="Arial" w:hAnsi="Arial" w:cs="Arial"/>
+        </w:rPr>
+      </w:pPr>
+      <w:r>
+        <w:rPr>
+          <w:rFonts w:ascii="Arial" w:hAnsi="Arial" w:cs="Arial"/>
+        </w:rPr>
+        <w:t xml:space="preserve">După cum se observă, este </w:t>
+      </w:r>
+      <w:proofErr w:type="gramStart"/>
+      <w:r>
+        <w:rPr>
+          <w:rFonts w:ascii="Arial" w:hAnsi="Arial" w:cs="Arial"/>
+        </w:rPr>
+        <w:t>folosit :</w:t>
+      </w:r>
+      <w:proofErr w:type="gramEnd"/>
+      <w:r>
+        <w:rPr>
+          <w:rFonts w:ascii="Arial" w:hAnsi="Arial" w:cs="Arial"/>
+        </w:rPr>
+        <w:t xml:space="preserve"> în loc de {, iar blocurile de cod ce vor fi executate pe ramurile respective sunt indentate. De asemenea, nu este nevoie de paranteze în jurul condiției verificate.</w:t>
+      </w:r>
+    </w:p>
+    <w:p>
+      <w:pPr>
+        <w:rPr>
+          <w:rFonts w:ascii="Arial" w:hAnsi="Arial" w:cs="Arial"/>
+        </w:rPr>
+      </w:pPr>
+    </w:p>
+    <w:p>
+      <w:pPr>
+        <w:pStyle w:val="Heading3"/>
+        <w:ind w:left="720" w:firstLine="720"/>
+        <w:rPr>
+          <w:rFonts w:ascii="Arial" w:hAnsi="Arial" w:cs="Arial"/>
+          <w:b/>
+          <w:bCs/>
+        </w:rPr>
+      </w:pPr>
+    </w:p>
+    <w:p>
+      <w:pPr>
+        <w:pStyle w:val="Heading3"/>
+        <w:ind w:left="720" w:firstLine="720"/>
+        <w:rPr>
+          <w:rFonts w:ascii="Arial" w:hAnsi="Arial" w:cs="Arial"/>
+          <w:b/>
+          <w:bCs/>
+        </w:rPr>
+      </w:pPr>
+      <w:r>
+        <w:rPr>
+          <w:rFonts w:ascii="Arial" w:hAnsi="Arial" w:cs="Arial"/>
+          <w:b/>
+          <w:bCs/>
+        </w:rPr>
+        <w:t>While</w:t>
+      </w:r>
+    </w:p>
+    <w:p>
+      <w:pPr>
+        <w:pStyle w:val="NormalWeb"/>
+        <w:ind w:left="2160" w:firstLine="720"/>
+        <w:rPr>
+          <w:rFonts w:ascii="Arial" w:hAnsi="Arial" w:cs="Arial"/>
+          <w:sz w:val="22"/>
+          <w:szCs w:val="22"/>
+        </w:rPr>
+      </w:pPr>
+      <w:r>
+        <w:rPr>
+          <w:rFonts w:ascii="Arial" w:hAnsi="Arial" w:cs="Arial"/>
+          <w:noProof/>
+        </w:rPr>
+        <w:drawing>
+          <wp:anchor distT="0" distB="0" distL="114300" distR="114300" simplePos="0" relativeHeight="251664384" behindDoc="0" locked="0" layoutInCell="1" allowOverlap="1" wp14:anchorId="07A304FF" wp14:editId="6533DE1F">
+            <wp:simplePos x="0" y="0"/>
+            <wp:positionH relativeFrom="margin">
+              <wp:align>center</wp:align>
+            </wp:positionH>
+            <wp:positionV relativeFrom="paragraph">
+              <wp:posOffset>467034</wp:posOffset>
+            </wp:positionV>
+            <wp:extent cx="1731696" cy="853766"/>
+            <wp:effectExtent l="0" t="0" r="1905" b="3810"/>
+            <wp:wrapTopAndBottom/>
+            <wp:docPr id="7" name="Picture 7"/>
+            <wp:cNvGraphicFramePr>
+              <a:graphicFrameLocks xmlns:a="http://schemas.openxmlformats.org/drawingml/2006/main" noChangeAspect="1"/>
+            </wp:cNvGraphicFramePr>
+            <a:graphic xmlns:a="http://schemas.openxmlformats.org/drawingml/2006/main">
+              <a:graphicData uri="http://schemas.openxmlformats.org/drawingml/2006/picture">
+                <pic:pic xmlns:pic="http://schemas.openxmlformats.org/drawingml/2006/picture">
+                  <pic:nvPicPr>
+                    <pic:cNvPr id="1" name=""/>
+                    <pic:cNvPicPr/>
+                  </pic:nvPicPr>
+                  <pic:blipFill>
+                    <a:blip r:embed="rId12" cstate="print">
+                      <a:extLst>
+                        <a:ext uri="{28A0092B-C50C-407E-A947-70E740481C1C}">
+                          <a14:useLocalDpi xmlns:a14="http://schemas.microsoft.com/office/drawing/2010/main" val="0"/>
+                        </a:ext>
+                      </a:extLst>
+                    </a:blip>
+                    <a:stretch>
+                      <a:fillRect/>
+                    </a:stretch>
+                  </pic:blipFill>
+                  <pic:spPr>
+                    <a:xfrm>
+                      <a:off x="0" y="0"/>
+                      <a:ext cx="1731696" cy="853766"/>
+                    </a:xfrm>
+                    <a:prstGeom prst="rect">
+                      <a:avLst/>
+                    </a:prstGeom>
+                  </pic:spPr>
+                </pic:pic>
+              </a:graphicData>
+            </a:graphic>
+            <wp14:sizeRelH relativeFrom="page">
+              <wp14:pctWidth>0</wp14:pctWidth>
+            </wp14:sizeRelH>
+            <wp14:sizeRelV relativeFrom="page">
+              <wp14:pctHeight>0</wp14:pctHeight>
+            </wp14:sizeRelV>
+          </wp:anchor>
+        </w:drawing>
+      </w:r>
+      <w:r>
+        <w:rPr>
+          <w:rFonts w:ascii="Arial" w:hAnsi="Arial" w:cs="Arial"/>
+          <w:sz w:val="22"/>
+          <w:szCs w:val="22"/>
+        </w:rPr>
+        <w:t>Structura while din Python este la fel ca cea din C, ținând cont de diferențele de sintaxă:</w:t>
+      </w:r>
+    </w:p>
+    <w:p>
+      <w:pPr>
+        <w:pStyle w:val="Heading3"/>
+        <w:ind w:left="1440"/>
+        <w:rPr>
+          <w:rFonts w:ascii="Arial" w:hAnsi="Arial" w:cs="Arial"/>
+          <w:b/>
+          <w:bCs/>
+        </w:rPr>
+      </w:pPr>
+    </w:p>
+    <w:p>
+      <w:pPr>
+        <w:pStyle w:val="Heading3"/>
+        <w:ind w:left="1440"/>
+        <w:rPr>
+          <w:rFonts w:ascii="Arial" w:hAnsi="Arial" w:cs="Arial"/>
+          <w:b/>
+          <w:bCs/>
+        </w:rPr>
+      </w:pPr>
+      <w:r>
+        <w:rPr>
+          <w:rFonts w:ascii="Arial" w:hAnsi="Arial" w:cs="Arial"/>
+          <w:b/>
+          <w:bCs/>
+        </w:rPr>
+        <w:t>For</w:t>
+      </w:r>
+    </w:p>
+    <w:p>
+      <w:pPr>
+        <w:pStyle w:val="NormalWeb"/>
+        <w:ind w:left="2160" w:firstLine="720"/>
+        <w:rPr>
+          <w:rFonts w:ascii="Arial" w:hAnsi="Arial" w:cs="Arial"/>
+          <w:sz w:val="22"/>
+          <w:szCs w:val="22"/>
+        </w:rPr>
+      </w:pPr>
+      <w:r>
+        <w:rPr>
+          <w:rFonts w:ascii="Arial" w:hAnsi="Arial" w:cs="Arial"/>
+          <w:noProof/>
+        </w:rPr>
+        <w:drawing>
+          <wp:anchor distT="0" distB="0" distL="114300" distR="114300" simplePos="0" relativeHeight="251665408" behindDoc="0" locked="0" layoutInCell="1" allowOverlap="1" wp14:anchorId="16B05618" wp14:editId="159275A7">
+            <wp:simplePos x="0" y="0"/>
+            <wp:positionH relativeFrom="margin">
+              <wp:align>center</wp:align>
+            </wp:positionH>
+            <wp:positionV relativeFrom="paragraph">
+              <wp:posOffset>232410</wp:posOffset>
+            </wp:positionV>
+            <wp:extent cx="1917700" cy="758190"/>
+            <wp:effectExtent l="0" t="0" r="6350" b="3810"/>
+            <wp:wrapTopAndBottom/>
+            <wp:docPr id="8" name="Picture 8"/>
+            <wp:cNvGraphicFramePr>
+              <a:graphicFrameLocks xmlns:a="http://schemas.openxmlformats.org/drawingml/2006/main" noChangeAspect="1"/>
+            </wp:cNvGraphicFramePr>
+            <a:graphic xmlns:a="http://schemas.openxmlformats.org/drawingml/2006/main">
+              <a:graphicData uri="http://schemas.openxmlformats.org/drawingml/2006/picture">
+                <pic:pic xmlns:pic="http://schemas.openxmlformats.org/drawingml/2006/picture">
+                  <pic:nvPicPr>
+                    <pic:cNvPr id="1" name=""/>
+                    <pic:cNvPicPr/>
+                  </pic:nvPicPr>
+                  <pic:blipFill>
+                    <a:blip r:embed="rId13" cstate="print">
+                      <a:extLst>
+                        <a:ext uri="{28A0092B-C50C-407E-A947-70E740481C1C}">
+                          <a14:useLocalDpi xmlns:a14="http://schemas.microsoft.com/office/drawing/2010/main" val="0"/>
+                        </a:ext>
+                      </a:extLst>
+                    </a:blip>
+                    <a:stretch>
+                      <a:fillRect/>
+                    </a:stretch>
+                  </pic:blipFill>
+                  <pic:spPr>
+                    <a:xfrm>
+                      <a:off x="0" y="0"/>
+                      <a:ext cx="1917700" cy="758190"/>
+                    </a:xfrm>
+                    <a:prstGeom prst="rect">
+                      <a:avLst/>
+                    </a:prstGeom>
+                  </pic:spPr>
+                </pic:pic>
+              </a:graphicData>
+            </a:graphic>
+            <wp14:sizeRelH relativeFrom="margin">
+              <wp14:pctWidth>0</wp14:pctWidth>
+            </wp14:sizeRelH>
+            <wp14:sizeRelV relativeFrom="margin">
+              <wp14:pctHeight>0</wp14:pctHeight>
+            </wp14:sizeRelV>
+          </wp:anchor>
+        </w:drawing>
+      </w:r>
+      <w:r>
+        <w:rPr>
+          <w:rFonts w:ascii="Arial" w:hAnsi="Arial" w:cs="Arial"/>
+          <w:sz w:val="22"/>
+          <w:szCs w:val="22"/>
+        </w:rPr>
+        <w:t>For este diferit în Python. Sintaxa este:</w:t>
+      </w:r>
+      <w:r>
+        <w:rPr>
+          <w:rFonts w:ascii="Arial" w:hAnsi="Arial" w:cs="Arial"/>
+          <w:noProof/>
+        </w:rPr>
+        <w:t xml:space="preserve"> </w:t>
+      </w:r>
+    </w:p>
+    <w:p>
+      <w:pPr>
+        <w:rPr>
+          <w:rFonts w:ascii="Arial" w:hAnsi="Arial" w:cs="Arial"/>
+        </w:rPr>
+      </w:pPr>
+      <w:r>
+        <w:rPr>
+          <w:rFonts w:ascii="Arial" w:hAnsi="Arial" w:cs="Arial"/>
+        </w:rPr>
+        <w:tab/>
+      </w:r>
+      <w:r>
+        <w:rPr>
+          <w:rFonts w:ascii="Arial" w:hAnsi="Arial" w:cs="Arial"/>
+        </w:rPr>
+        <w:tab/>
+      </w:r>
+      <w:r>
+        <w:rPr>
+          <w:rFonts w:ascii="Arial" w:hAnsi="Arial" w:cs="Arial"/>
+        </w:rPr>
+        <w:tab/>
+      </w:r>
+      <w:r>
+        <w:rPr>
+          <w:rFonts w:ascii="Arial" w:hAnsi="Arial" w:cs="Arial"/>
+        </w:rPr>
+        <w:tab/>
+      </w:r>
+      <w:r>
+        <w:rPr>
+          <w:rFonts w:ascii="Arial" w:hAnsi="Arial" w:cs="Arial"/>
+          <w:i/>
+          <w:iCs/>
+          <w:color w:val="FF0000"/>
+        </w:rPr>
+        <w:t>elem</w:t>
+      </w:r>
+      <w:r>
+        <w:rPr>
+          <w:rFonts w:ascii="Arial" w:hAnsi="Arial" w:cs="Arial"/>
+        </w:rPr>
+        <w:t xml:space="preserve"> va lua pe rând ca valoare fiecare element din colecție.</w:t>
+      </w:r>
+    </w:p>
+    <w:p>
+      <w:pPr>
+        <w:pStyle w:val="Heading2"/>
+        <w:ind w:left="720"/>
+        <w:rPr>
+          <w:rFonts w:cs="Arial"/>
+          <w:b/>
+          <w:bCs/>
+        </w:rPr>
+      </w:pPr>
+      <w:r>
+        <w:rPr>
+          <w:rFonts w:cs="Arial"/>
+          <w:b/>
+          <w:bCs/>
+        </w:rPr>
+        <w:t>Funcții</w:t>
+      </w:r>
+    </w:p>
     <w:p/>
+    <w:p>
+      <w:pPr>
+        <w:pStyle w:val="NormalWeb"/>
+        <w:ind w:left="1440" w:firstLine="720"/>
+        <w:rPr>
+          <w:rFonts w:ascii="Arial" w:hAnsi="Arial" w:cs="Arial"/>
+          <w:sz w:val="22"/>
+          <w:szCs w:val="22"/>
+        </w:rPr>
+      </w:pPr>
+      <w:r>
+        <w:rPr>
+          <w:rFonts w:ascii="Arial" w:hAnsi="Arial" w:cs="Arial"/>
+          <w:b/>
+          <w:bCs/>
+          <w:sz w:val="22"/>
+          <w:szCs w:val="22"/>
+        </w:rPr>
+        <w:t>Python</w:t>
+      </w:r>
+      <w:r>
+        <w:rPr>
+          <w:rFonts w:ascii="Arial" w:hAnsi="Arial" w:cs="Arial"/>
+          <w:sz w:val="22"/>
+          <w:szCs w:val="22"/>
+        </w:rPr>
+        <w:t xml:space="preserve"> are funcții, la fel ca majoritatea celorlalte limbaje de programare. În continuare vom discuta despre particularitățile modului în care sunt create și utilizate funcțiile în Python.</w:t>
+      </w:r>
+    </w:p>
+    <w:p>
+      <w:pPr>
+        <w:pStyle w:val="Heading3"/>
+        <w:ind w:left="2160"/>
+        <w:rPr>
+          <w:rFonts w:ascii="Arial" w:hAnsi="Arial" w:cs="Arial"/>
+        </w:rPr>
+      </w:pPr>
+      <w:r>
+        <w:rPr>
+          <w:rFonts w:ascii="Arial" w:hAnsi="Arial" w:cs="Arial"/>
+        </w:rPr>
+        <w:t>Definirea unei funcții</w:t>
+      </w:r>
+    </w:p>
+    <w:p>
+      <w:pPr>
+        <w:pStyle w:val="NormalWeb"/>
+        <w:ind w:left="2160" w:firstLine="720"/>
+        <w:rPr>
+          <w:rFonts w:ascii="Arial" w:hAnsi="Arial" w:cs="Arial"/>
+          <w:sz w:val="22"/>
+          <w:szCs w:val="22"/>
+        </w:rPr>
+      </w:pPr>
+      <w:r>
+        <w:rPr>
+          <w:noProof/>
+        </w:rPr>
+        <w:drawing>
+          <wp:anchor distT="0" distB="0" distL="114300" distR="114300" simplePos="0" relativeHeight="251666432" behindDoc="0" locked="0" layoutInCell="1" allowOverlap="1" wp14:anchorId="614A440C" wp14:editId="6E77A78F">
+            <wp:simplePos x="0" y="0"/>
+            <wp:positionH relativeFrom="margin">
+              <wp:align>center</wp:align>
+            </wp:positionH>
+            <wp:positionV relativeFrom="paragraph">
+              <wp:posOffset>244492</wp:posOffset>
+            </wp:positionV>
+            <wp:extent cx="1666875" cy="434340"/>
+            <wp:effectExtent l="0" t="0" r="9525" b="3810"/>
+            <wp:wrapTopAndBottom/>
+            <wp:docPr id="9" name="Picture 9"/>
+            <wp:cNvGraphicFramePr>
+              <a:graphicFrameLocks xmlns:a="http://schemas.openxmlformats.org/drawingml/2006/main" noChangeAspect="1"/>
+            </wp:cNvGraphicFramePr>
+            <a:graphic xmlns:a="http://schemas.openxmlformats.org/drawingml/2006/main">
+              <a:graphicData uri="http://schemas.openxmlformats.org/drawingml/2006/picture">
+                <pic:pic xmlns:pic="http://schemas.openxmlformats.org/drawingml/2006/picture">
+                  <pic:nvPicPr>
+                    <pic:cNvPr id="1" name=""/>
+                    <pic:cNvPicPr/>
+                  </pic:nvPicPr>
+                  <pic:blipFill>
+                    <a:blip r:embed="rId14" cstate="print">
+                      <a:extLst>
+                        <a:ext uri="{28A0092B-C50C-407E-A947-70E740481C1C}">
+                          <a14:useLocalDpi xmlns:a14="http://schemas.microsoft.com/office/drawing/2010/main" val="0"/>
+                        </a:ext>
+                      </a:extLst>
+                    </a:blip>
+                    <a:stretch>
+                      <a:fillRect/>
+                    </a:stretch>
+                  </pic:blipFill>
+                  <pic:spPr>
+                    <a:xfrm>
+                      <a:off x="0" y="0"/>
+                      <a:ext cx="1666875" cy="434340"/>
+                    </a:xfrm>
+                    <a:prstGeom prst="rect">
+                      <a:avLst/>
+                    </a:prstGeom>
+                  </pic:spPr>
+                </pic:pic>
+              </a:graphicData>
+            </a:graphic>
+            <wp14:sizeRelH relativeFrom="page">
+              <wp14:pctWidth>0</wp14:pctWidth>
+            </wp14:sizeRelH>
+            <wp14:sizeRelV relativeFrom="page">
+              <wp14:pctHeight>0</wp14:pctHeight>
+            </wp14:sizeRelV>
+          </wp:anchor>
+        </w:drawing>
+      </w:r>
+      <w:r>
+        <w:rPr>
+          <w:rFonts w:ascii="Arial" w:hAnsi="Arial" w:cs="Arial"/>
+          <w:sz w:val="22"/>
+          <w:szCs w:val="22"/>
+        </w:rPr>
+        <w:t xml:space="preserve">O funcție se declară folosind cuvântul cheie </w:t>
+      </w:r>
+      <w:r>
+        <w:rPr>
+          <w:rStyle w:val="HTMLCode"/>
+          <w:rFonts w:ascii="Consolas" w:eastAsiaTheme="majorEastAsia" w:hAnsi="Consolas" w:cs="Arial"/>
+          <w:i/>
+          <w:iCs/>
+          <w:color w:val="FF0000"/>
+          <w:sz w:val="22"/>
+          <w:szCs w:val="22"/>
+        </w:rPr>
+        <w:t>def</w:t>
+      </w:r>
+      <w:r>
+        <w:rPr>
+          <w:rFonts w:ascii="Arial" w:hAnsi="Arial" w:cs="Arial"/>
+          <w:color w:val="FF0000"/>
+          <w:sz w:val="22"/>
+          <w:szCs w:val="22"/>
+        </w:rPr>
+        <w:t xml:space="preserve"> </w:t>
+      </w:r>
+      <w:r>
+        <w:rPr>
+          <w:rFonts w:ascii="Arial" w:hAnsi="Arial" w:cs="Arial"/>
+          <w:sz w:val="22"/>
+          <w:szCs w:val="22"/>
+        </w:rPr>
+        <w:t>astfel:</w:t>
+      </w:r>
+    </w:p>
+    <w:p>
+      <w:pPr>
+        <w:pStyle w:val="NormalWeb"/>
+        <w:ind w:left="2160" w:firstLine="720"/>
+        <w:rPr>
+          <w:rFonts w:ascii="Arial" w:hAnsi="Arial" w:cs="Arial"/>
+          <w:sz w:val="22"/>
+          <w:szCs w:val="22"/>
+        </w:rPr>
+      </w:pPr>
+      <w:r>
+        <w:rPr>
+          <w:rFonts w:ascii="Arial" w:hAnsi="Arial" w:cs="Arial"/>
+          <w:sz w:val="22"/>
+          <w:szCs w:val="22"/>
+        </w:rPr>
+        <w:t xml:space="preserve">Documentarea unei funcții se face printr-un </w:t>
+      </w:r>
+      <w:r>
+        <w:rPr>
+          <w:rFonts w:ascii="Consolas" w:hAnsi="Consolas" w:cs="Arial"/>
+          <w:i/>
+          <w:iCs/>
+          <w:color w:val="FF0000"/>
+          <w:sz w:val="22"/>
+          <w:szCs w:val="22"/>
+        </w:rPr>
+        <w:t>doc string</w:t>
+      </w:r>
+      <w:r>
+        <w:rPr>
+          <w:rFonts w:ascii="Arial" w:hAnsi="Arial" w:cs="Arial"/>
+          <w:sz w:val="22"/>
+          <w:szCs w:val="22"/>
+        </w:rPr>
+        <w:t>:</w:t>
+      </w:r>
+    </w:p>
+    <w:p>
+      <w:pPr>
+        <w:pStyle w:val="NormalWeb"/>
+        <w:ind w:left="2160" w:firstLine="720"/>
+        <w:rPr>
+          <w:rFonts w:ascii="Arial" w:hAnsi="Arial" w:cs="Arial"/>
+          <w:sz w:val="22"/>
+          <w:szCs w:val="22"/>
+        </w:rPr>
+      </w:pPr>
+      <w:r>
+        <w:rPr>
+          <w:noProof/>
+        </w:rPr>
+        <w:drawing>
+          <wp:anchor distT="0" distB="0" distL="114300" distR="114300" simplePos="0" relativeHeight="251667456" behindDoc="1" locked="0" layoutInCell="1" allowOverlap="1" wp14:anchorId="5BA139E4" wp14:editId="5CD1195C">
+            <wp:simplePos x="0" y="0"/>
+            <wp:positionH relativeFrom="margin">
+              <wp:posOffset>2160371</wp:posOffset>
+            </wp:positionH>
+            <wp:positionV relativeFrom="paragraph">
+              <wp:posOffset>9626</wp:posOffset>
+            </wp:positionV>
+            <wp:extent cx="3499485" cy="550545"/>
+            <wp:effectExtent l="0" t="0" r="5715" b="1905"/>
+            <wp:wrapNone/>
+            <wp:docPr id="10" name="Picture 10"/>
+            <wp:cNvGraphicFramePr>
+              <a:graphicFrameLocks xmlns:a="http://schemas.openxmlformats.org/drawingml/2006/main" noChangeAspect="1"/>
+            </wp:cNvGraphicFramePr>
+            <a:graphic xmlns:a="http://schemas.openxmlformats.org/drawingml/2006/main">
+              <a:graphicData uri="http://schemas.openxmlformats.org/drawingml/2006/picture">
+                <pic:pic xmlns:pic="http://schemas.openxmlformats.org/drawingml/2006/picture">
+                  <pic:nvPicPr>
+                    <pic:cNvPr id="1" name=""/>
+                    <pic:cNvPicPr/>
+                  </pic:nvPicPr>
+                  <pic:blipFill>
+                    <a:blip r:embed="rId15" cstate="print">
+                      <a:extLst>
+                        <a:ext uri="{28A0092B-C50C-407E-A947-70E740481C1C}">
+                          <a14:useLocalDpi xmlns:a14="http://schemas.microsoft.com/office/drawing/2010/main" val="0"/>
+                        </a:ext>
+                      </a:extLst>
+                    </a:blip>
+                    <a:stretch>
+                      <a:fillRect/>
+                    </a:stretch>
+                  </pic:blipFill>
+                  <pic:spPr>
+                    <a:xfrm>
+                      <a:off x="0" y="0"/>
+                      <a:ext cx="3499485" cy="550545"/>
+                    </a:xfrm>
+                    <a:prstGeom prst="rect">
+                      <a:avLst/>
+                    </a:prstGeom>
+                  </pic:spPr>
+                </pic:pic>
+              </a:graphicData>
+            </a:graphic>
+            <wp14:sizeRelH relativeFrom="page">
+              <wp14:pctWidth>0</wp14:pctWidth>
+            </wp14:sizeRelH>
+            <wp14:sizeRelV relativeFrom="page">
+              <wp14:pctHeight>0</wp14:pctHeight>
+            </wp14:sizeRelV>
+          </wp:anchor>
+        </w:drawing>
+      </w:r>
+      <w:r>
+        <w:rPr>
+          <w:rFonts w:ascii="Arial" w:hAnsi="Arial" w:cs="Arial"/>
+          <w:sz w:val="22"/>
+          <w:szCs w:val="22"/>
+        </w:rPr>
+        <w:tab/>
+      </w:r>
+    </w:p>
+    <w:p>
+      <w:pPr>
+        <w:pStyle w:val="NormalWeb"/>
+        <w:rPr>
+          <w:rFonts w:ascii="Arial" w:hAnsi="Arial" w:cs="Arial"/>
+          <w:sz w:val="22"/>
+          <w:szCs w:val="22"/>
+        </w:rPr>
+      </w:pPr>
+      <w:r>
+        <w:rPr>
+          <w:noProof/>
+        </w:rPr>
+        <w:lastRenderedPageBreak/>
+        <w:drawing>
+          <wp:anchor distT="0" distB="0" distL="114300" distR="114300" simplePos="0" relativeHeight="251668480" behindDoc="0" locked="0" layoutInCell="1" allowOverlap="1" wp14:anchorId="55AC9658" wp14:editId="0E5E4E99">
+            <wp:simplePos x="0" y="0"/>
+            <wp:positionH relativeFrom="margin">
+              <wp:align>right</wp:align>
+            </wp:positionH>
+            <wp:positionV relativeFrom="paragraph">
+              <wp:posOffset>254646</wp:posOffset>
+            </wp:positionV>
+            <wp:extent cx="3500120" cy="1182370"/>
+            <wp:effectExtent l="0" t="0" r="5080" b="0"/>
+            <wp:wrapTopAndBottom/>
+            <wp:docPr id="11" name="Picture 11"/>
+            <wp:cNvGraphicFramePr>
+              <a:graphicFrameLocks xmlns:a="http://schemas.openxmlformats.org/drawingml/2006/main" noChangeAspect="1"/>
+            </wp:cNvGraphicFramePr>
+            <a:graphic xmlns:a="http://schemas.openxmlformats.org/drawingml/2006/main">
+              <a:graphicData uri="http://schemas.openxmlformats.org/drawingml/2006/picture">
+                <pic:pic xmlns:pic="http://schemas.openxmlformats.org/drawingml/2006/picture">
+                  <pic:nvPicPr>
+                    <pic:cNvPr id="1" name=""/>
+                    <pic:cNvPicPr/>
+                  </pic:nvPicPr>
+                  <pic:blipFill>
+                    <a:blip r:embed="rId16" cstate="print">
+                      <a:extLst>
+                        <a:ext uri="{28A0092B-C50C-407E-A947-70E740481C1C}">
+                          <a14:useLocalDpi xmlns:a14="http://schemas.microsoft.com/office/drawing/2010/main" val="0"/>
+                        </a:ext>
+                      </a:extLst>
+                    </a:blip>
+                    <a:stretch>
+                      <a:fillRect/>
+                    </a:stretch>
+                  </pic:blipFill>
+                  <pic:spPr>
+                    <a:xfrm>
+                      <a:off x="0" y="0"/>
+                      <a:ext cx="3500120" cy="1182370"/>
+                    </a:xfrm>
+                    <a:prstGeom prst="rect">
+                      <a:avLst/>
+                    </a:prstGeom>
+                  </pic:spPr>
+                </pic:pic>
+              </a:graphicData>
+            </a:graphic>
+            <wp14:sizeRelH relativeFrom="page">
+              <wp14:pctWidth>0</wp14:pctWidth>
+            </wp14:sizeRelH>
+            <wp14:sizeRelV relativeFrom="page">
+              <wp14:pctHeight>0</wp14:pctHeight>
+            </wp14:sizeRelV>
+          </wp:anchor>
+        </w:drawing>
+      </w:r>
+      <w:r>
+        <w:rPr>
+          <w:rFonts w:ascii="Arial" w:hAnsi="Arial" w:cs="Arial"/>
+          <w:sz w:val="22"/>
+          <w:szCs w:val="22"/>
+        </w:rPr>
+        <w:tab/>
+      </w:r>
+      <w:r>
+        <w:rPr>
+          <w:rFonts w:ascii="Arial" w:hAnsi="Arial" w:cs="Arial"/>
+          <w:sz w:val="22"/>
+          <w:szCs w:val="22"/>
+        </w:rPr>
+        <w:tab/>
+      </w:r>
+      <w:r>
+        <w:rPr>
+          <w:rFonts w:ascii="Arial" w:hAnsi="Arial" w:cs="Arial"/>
+          <w:sz w:val="22"/>
+          <w:szCs w:val="22"/>
+        </w:rPr>
+        <w:tab/>
+      </w:r>
+      <w:r>
+        <w:rPr>
+          <w:rFonts w:ascii="Arial" w:hAnsi="Arial" w:cs="Arial"/>
+          <w:sz w:val="22"/>
+          <w:szCs w:val="22"/>
+        </w:rPr>
+        <w:tab/>
+      </w:r>
+      <w:r>
+        <w:rPr>
+          <w:rFonts w:ascii="Arial" w:hAnsi="Arial" w:cs="Arial"/>
+          <w:sz w:val="22"/>
+          <w:szCs w:val="22"/>
+        </w:rPr>
+        <w:t>Corpul unei funcții se scrie indentat</w:t>
+      </w:r>
+      <w:r>
+        <w:rPr>
+          <w:rFonts w:ascii="Arial" w:hAnsi="Arial" w:cs="Arial"/>
+          <w:sz w:val="22"/>
+          <w:szCs w:val="22"/>
+        </w:rPr>
+        <w:t>:</w:t>
+      </w:r>
+    </w:p>
     <w:sectPr>
       <w:pgSz w:w="12240" w:h="15840"/>
       <w:pgMar w:top="1440" w:right="1440" w:bottom="1440" w:left="1440" w:header="720" w:footer="720" w:gutter="0"/>
@@ -2285,10 +3245,9 @@
     <w:next w:val="Normal"/>
     <w:link w:val="Heading3Char"/>
     <w:uiPriority w:val="9"/>
-    <w:semiHidden/>
     <w:unhideWhenUsed/>
     <w:qFormat/>
-    <w:rsid w:val="003A5C8D"/>
+    <w:rsid w:val="006906FF"/>
     <w:pPr>
       <w:keepNext/>
       <w:keepLines/>
@@ -2297,7 +3256,6 @@
     </w:pPr>
     <w:rPr>
       <w:rFonts w:asciiTheme="majorHAnsi" w:eastAsiaTheme="majorEastAsia" w:hAnsiTheme="majorHAnsi" w:cstheme="majorBidi"/>
-      <w:color w:val="1F3763" w:themeColor="accent1" w:themeShade="7F"/>
       <w:sz w:val="24"/>
       <w:szCs w:val="24"/>
     </w:rPr>
@@ -2442,7 +3400,6 @@
     <w:name w:val="Normal (Web)"/>
     <w:basedOn w:val="Normal"/>
     <w:uiPriority w:val="99"/>
-    <w:semiHidden/>
     <w:unhideWhenUsed/>
     <w:rsid w:val="000C0FC9"/>
     <w:rPr>
@@ -2543,11 +3500,9 @@
     <w:basedOn w:val="DefaultParagraphFont"/>
     <w:link w:val="Heading3"/>
     <w:uiPriority w:val="9"/>
-    <w:semiHidden/>
-    <w:rsid w:val="003A5C8D"/>
+    <w:rsid w:val="006906FF"/>
     <w:rPr>
       <w:rFonts w:asciiTheme="majorHAnsi" w:eastAsiaTheme="majorEastAsia" w:hAnsiTheme="majorHAnsi" w:cstheme="majorBidi"/>
-      <w:color w:val="1F3763" w:themeColor="accent1" w:themeShade="7F"/>
       <w:sz w:val="24"/>
       <w:szCs w:val="24"/>
     </w:rPr>
@@ -2855,7 +3810,7 @@
 </file>
 
 <file path=customXml/itemProps1.xml><?xml version="1.0" encoding="utf-8"?>
-<ds:datastoreItem xmlns:ds="http://schemas.openxmlformats.org/officeDocument/2006/customXml" ds:itemID="{D84B14C3-4D92-4384-B668-B752487B0A92}">
+<ds:datastoreItem xmlns:ds="http://schemas.openxmlformats.org/officeDocument/2006/customXml" ds:itemID="{0FD3E579-A505-4860-A43E-3269F6498181}">
   <ds:schemaRefs>
     <ds:schemaRef ds:uri="http://schemas.openxmlformats.org/officeDocument/2006/bibliography"/>
   </ds:schemaRefs>

</xml_diff>